<commit_message>
tạo keystore để release ra file apk, viết hướng dẫn cài đặt
thêm dòng
implementation 'com.android.support:support-annotations:28.0.0'
vào dưới dependencies trong android/app/build.gradle để  build tránh lỗi khi release
</commit_message>
<xml_diff>
--- a/hướng dẫn cài đặt.docx
+++ b/hướng dẫn cài đặt.docx
@@ -12,8 +12,6 @@
       <w:r>
         <w:t>Copy đoạn code sau và dán đè lên phần dependenceies trong file build.gradle (Module: app) trong phần Gradle Scripts</w:t>
       </w:r>
-      <w:bookmarkStart w:id="0" w:name="_GoBack"/>
-      <w:bookmarkEnd w:id="0"/>
     </w:p>
     <w:p/>
     <w:p>
@@ -616,28 +614,6 @@
           <w:szCs w:val="18"/>
         </w:rPr>
         <w:br/>
-      </w:r>
-      <w:r>
-        <w:rPr>
-          <w:rFonts w:ascii="Courier New" w:eastAsia="Times New Roman" w:hAnsi="Courier New" w:cs="Courier New"/>
-          <w:b/>
-          <w:bCs/>
-          <w:color w:val="008000"/>
-          <w:sz w:val="18"/>
-          <w:szCs w:val="18"/>
-        </w:rPr>
-        <w:br/>
-      </w:r>
-      <w:r>
-        <w:rPr>
-          <w:rFonts w:ascii="Courier New" w:eastAsia="Times New Roman" w:hAnsi="Courier New" w:cs="Courier New"/>
-          <w:b/>
-          <w:bCs/>
-          <w:color w:val="008000"/>
-          <w:sz w:val="18"/>
-          <w:szCs w:val="18"/>
-        </w:rPr>
-        <w:br/>
         <w:t xml:space="preserve">    </w:t>
       </w:r>
       <w:r>
@@ -657,25 +633,61 @@
           <w:szCs w:val="18"/>
         </w:rPr>
         <w:br/>
-      </w:r>
-      <w:r>
-        <w:rPr>
-          <w:rFonts w:ascii="Courier New" w:eastAsia="Times New Roman" w:hAnsi="Courier New" w:cs="Courier New"/>
-          <w:color w:val="000000"/>
-          <w:sz w:val="18"/>
-          <w:szCs w:val="18"/>
-        </w:rPr>
-        <w:br/>
-      </w:r>
-      <w:r>
-        <w:rPr>
-          <w:rFonts w:ascii="Courier New" w:eastAsia="Times New Roman" w:hAnsi="Courier New" w:cs="Courier New"/>
-          <w:color w:val="000000"/>
-          <w:sz w:val="18"/>
-          <w:szCs w:val="18"/>
-        </w:rPr>
-        <w:br/>
-        <w:t xml:space="preserve">    testImplementation </w:t>
+        <w:t xml:space="preserve">    implementation </w:t>
+      </w:r>
+      <w:r>
+        <w:rPr>
+          <w:rFonts w:ascii="Courier New" w:eastAsia="Times New Roman" w:hAnsi="Courier New" w:cs="Courier New"/>
+          <w:b/>
+          <w:bCs/>
+          <w:color w:val="008000"/>
+          <w:sz w:val="18"/>
+          <w:szCs w:val="18"/>
+        </w:rPr>
+        <w:t>'com.android.support:support-annotations:28.0.0'</w:t>
+      </w:r>
+      <w:r>
+        <w:rPr>
+          <w:rFonts w:ascii="Courier New" w:eastAsia="Times New Roman" w:hAnsi="Courier New" w:cs="Courier New"/>
+          <w:b/>
+          <w:bCs/>
+          <w:color w:val="008000"/>
+          <w:sz w:val="18"/>
+          <w:szCs w:val="18"/>
+        </w:rPr>
+        <w:br/>
+      </w:r>
+      <w:r>
+        <w:rPr>
+          <w:rFonts w:ascii="Courier New" w:eastAsia="Times New Roman" w:hAnsi="Courier New" w:cs="Courier New"/>
+          <w:b/>
+          <w:bCs/>
+          <w:color w:val="008000"/>
+          <w:sz w:val="18"/>
+          <w:szCs w:val="18"/>
+        </w:rPr>
+        <w:br/>
+      </w:r>
+      <w:r>
+        <w:rPr>
+          <w:rFonts w:ascii="Courier New" w:eastAsia="Times New Roman" w:hAnsi="Courier New" w:cs="Courier New"/>
+          <w:b/>
+          <w:bCs/>
+          <w:color w:val="008000"/>
+          <w:sz w:val="18"/>
+          <w:szCs w:val="18"/>
+        </w:rPr>
+        <w:br/>
+        <w:t xml:space="preserve">    </w:t>
+      </w:r>
+      <w:r>
+        <w:rPr>
+          <w:rFonts w:ascii="Courier New" w:eastAsia="Times New Roman" w:hAnsi="Courier New" w:cs="Courier New"/>
+          <w:color w:val="000000"/>
+          <w:sz w:val="18"/>
+          <w:szCs w:val="18"/>
+        </w:rPr>
+        <w:t xml:space="preserve">testImplementation </w:t>
       </w:r>
       <w:r>
         <w:rPr>
@@ -802,6 +814,221 @@
         </w:rPr>
         <w:br/>
         <w:t>}</w:t>
+      </w:r>
+    </w:p>
+    <w:p/>
+    <w:p/>
+    <w:p>
+      <w:r>
+        <w:t>các bước cài đặt:</w:t>
+      </w:r>
+    </w:p>
+    <w:p>
+      <w:r>
+        <w:t>Bước 1: mở file app-release.apk</w:t>
+      </w:r>
+    </w:p>
+    <w:p>
+      <w:r>
+        <w:rPr>
+          <w:noProof/>
+        </w:rPr>
+        <w:lastRenderedPageBreak/>
+        <w:drawing>
+          <wp:anchor distT="0" distB="0" distL="114300" distR="114300" simplePos="0" relativeHeight="251658240" behindDoc="0" locked="0" layoutInCell="1" allowOverlap="1" wp14:anchorId="4052E539" wp14:editId="51FA500B">
+            <wp:simplePos x="0" y="0"/>
+            <wp:positionH relativeFrom="column">
+              <wp:posOffset>0</wp:posOffset>
+            </wp:positionH>
+            <wp:positionV relativeFrom="paragraph">
+              <wp:posOffset>0</wp:posOffset>
+            </wp:positionV>
+            <wp:extent cx="1975104" cy="3510334"/>
+            <wp:effectExtent l="0" t="0" r="6350" b="0"/>
+            <wp:wrapSquare wrapText="bothSides"/>
+            <wp:docPr id="1" name="Picture 1"/>
+            <wp:cNvGraphicFramePr>
+              <a:graphicFrameLocks xmlns:a="http://schemas.openxmlformats.org/drawingml/2006/main" noChangeAspect="1"/>
+            </wp:cNvGraphicFramePr>
+            <a:graphic xmlns:a="http://schemas.openxmlformats.org/drawingml/2006/main">
+              <a:graphicData uri="http://schemas.openxmlformats.org/drawingml/2006/picture">
+                <pic:pic xmlns:pic="http://schemas.openxmlformats.org/drawingml/2006/picture">
+                  <pic:nvPicPr>
+                    <pic:cNvPr id="0" name="Picture 1"/>
+                    <pic:cNvPicPr>
+                      <a:picLocks noChangeAspect="1" noChangeArrowheads="1"/>
+                    </pic:cNvPicPr>
+                  </pic:nvPicPr>
+                  <pic:blipFill>
+                    <a:blip r:embed="rId4" cstate="print">
+                      <a:extLst>
+                        <a:ext uri="{28A0092B-C50C-407E-A947-70E740481C1C}">
+                          <a14:useLocalDpi xmlns:a14="http://schemas.microsoft.com/office/drawing/2010/main" val="0"/>
+                        </a:ext>
+                      </a:extLst>
+                    </a:blip>
+                    <a:srcRect/>
+                    <a:stretch>
+                      <a:fillRect/>
+                    </a:stretch>
+                  </pic:blipFill>
+                  <pic:spPr bwMode="auto">
+                    <a:xfrm>
+                      <a:off x="0" y="0"/>
+                      <a:ext cx="1975104" cy="3510334"/>
+                    </a:xfrm>
+                    <a:prstGeom prst="rect">
+                      <a:avLst/>
+                    </a:prstGeom>
+                    <a:noFill/>
+                    <a:ln>
+                      <a:noFill/>
+                    </a:ln>
+                  </pic:spPr>
+                </pic:pic>
+              </a:graphicData>
+            </a:graphic>
+          </wp:anchor>
+        </w:drawing>
+      </w:r>
+      <w:r>
+        <w:t xml:space="preserve">   </w:t>
+      </w:r>
+      <w:r>
+        <w:tab/>
+      </w:r>
+      <w:r>
+        <w:rPr>
+          <w:noProof/>
+        </w:rPr>
+        <w:drawing>
+          <wp:inline distT="0" distB="0" distL="0" distR="0" wp14:anchorId="06CC47E5" wp14:editId="01296A54">
+            <wp:extent cx="1959181" cy="3482035"/>
+            <wp:effectExtent l="0" t="0" r="3175" b="4445"/>
+            <wp:docPr id="2" name="Picture 2"/>
+            <wp:cNvGraphicFramePr>
+              <a:graphicFrameLocks xmlns:a="http://schemas.openxmlformats.org/drawingml/2006/main" noChangeAspect="1"/>
+            </wp:cNvGraphicFramePr>
+            <a:graphic xmlns:a="http://schemas.openxmlformats.org/drawingml/2006/main">
+              <a:graphicData uri="http://schemas.openxmlformats.org/drawingml/2006/picture">
+                <pic:pic xmlns:pic="http://schemas.openxmlformats.org/drawingml/2006/picture">
+                  <pic:nvPicPr>
+                    <pic:cNvPr id="0" name="Picture 2"/>
+                    <pic:cNvPicPr>
+                      <a:picLocks noChangeAspect="1" noChangeArrowheads="1"/>
+                    </pic:cNvPicPr>
+                  </pic:nvPicPr>
+                  <pic:blipFill>
+                    <a:blip r:embed="rId5" cstate="print">
+                      <a:extLst>
+                        <a:ext uri="{28A0092B-C50C-407E-A947-70E740481C1C}">
+                          <a14:useLocalDpi xmlns:a14="http://schemas.microsoft.com/office/drawing/2010/main" val="0"/>
+                        </a:ext>
+                      </a:extLst>
+                    </a:blip>
+                    <a:srcRect/>
+                    <a:stretch>
+                      <a:fillRect/>
+                    </a:stretch>
+                  </pic:blipFill>
+                  <pic:spPr bwMode="auto">
+                    <a:xfrm>
+                      <a:off x="0" y="0"/>
+                      <a:ext cx="1977931" cy="3515359"/>
+                    </a:xfrm>
+                    <a:prstGeom prst="rect">
+                      <a:avLst/>
+                    </a:prstGeom>
+                    <a:noFill/>
+                    <a:ln>
+                      <a:noFill/>
+                    </a:ln>
+                  </pic:spPr>
+                </pic:pic>
+              </a:graphicData>
+            </a:graphic>
+          </wp:inline>
+        </w:drawing>
+      </w:r>
+    </w:p>
+    <w:p/>
+    <w:p>
+      <w:r>
+        <w:t>Bước 2: Nhấn vào “cài đặt”</w:t>
+      </w:r>
+      <w:r>
+        <w:tab/>
+      </w:r>
+      <w:r>
+        <w:tab/>
+      </w:r>
+      <w:r>
+        <w:tab/>
+        <w:t>Bước 3: Nhấn vào “vẫn cài đặt”</w:t>
+      </w:r>
+    </w:p>
+    <w:p/>
+    <w:p>
+      <w:r>
+        <w:rPr>
+          <w:noProof/>
+        </w:rPr>
+        <w:drawing>
+          <wp:inline distT="0" distB="0" distL="0" distR="0" wp14:anchorId="652F7606" wp14:editId="5789AAFD">
+            <wp:extent cx="1988295" cy="3533775"/>
+            <wp:effectExtent l="0" t="0" r="0" b="0"/>
+            <wp:docPr id="3" name="Picture 3"/>
+            <wp:cNvGraphicFramePr>
+              <a:graphicFrameLocks xmlns:a="http://schemas.openxmlformats.org/drawingml/2006/main" noChangeAspect="1"/>
+            </wp:cNvGraphicFramePr>
+            <a:graphic xmlns:a="http://schemas.openxmlformats.org/drawingml/2006/main">
+              <a:graphicData uri="http://schemas.openxmlformats.org/drawingml/2006/picture">
+                <pic:pic xmlns:pic="http://schemas.openxmlformats.org/drawingml/2006/picture">
+                  <pic:nvPicPr>
+                    <pic:cNvPr id="0" name="Picture 3"/>
+                    <pic:cNvPicPr>
+                      <a:picLocks noChangeAspect="1" noChangeArrowheads="1"/>
+                    </pic:cNvPicPr>
+                  </pic:nvPicPr>
+                  <pic:blipFill>
+                    <a:blip r:embed="rId6" cstate="print">
+                      <a:extLst>
+                        <a:ext uri="{28A0092B-C50C-407E-A947-70E740481C1C}">
+                          <a14:useLocalDpi xmlns:a14="http://schemas.microsoft.com/office/drawing/2010/main" val="0"/>
+                        </a:ext>
+                      </a:extLst>
+                    </a:blip>
+                    <a:srcRect/>
+                    <a:stretch>
+                      <a:fillRect/>
+                    </a:stretch>
+                  </pic:blipFill>
+                  <pic:spPr bwMode="auto">
+                    <a:xfrm>
+                      <a:off x="0" y="0"/>
+                      <a:ext cx="2005956" cy="3565164"/>
+                    </a:xfrm>
+                    <a:prstGeom prst="rect">
+                      <a:avLst/>
+                    </a:prstGeom>
+                    <a:noFill/>
+                    <a:ln>
+                      <a:noFill/>
+                    </a:ln>
+                  </pic:spPr>
+                </pic:pic>
+              </a:graphicData>
+            </a:graphic>
+          </wp:inline>
+        </w:drawing>
+      </w:r>
+      <w:r>
+        <w:t xml:space="preserve">  Bước 4: N</w:t>
+      </w:r>
+      <w:bookmarkStart w:id="0" w:name="_GoBack"/>
+      <w:bookmarkEnd w:id="0"/>
+      <w:r>
+        <w:t>hấn vào “không gửi”</w:t>
       </w:r>
     </w:p>
     <w:p/>

</xml_diff>